<commit_message>
updated swagger file for bank app and solution doc architecture diagram for all apps
</commit_message>
<xml_diff>
--- a/maveric-bank-application/SolutionDocument.docx
+++ b/maveric-bank-application/SolutionDocument.docx
@@ -1,6 +1,6 @@
 
 <file path=word/document.xml><?xml version="1.0" encoding="utf-8"?>
-<w:document xmlns:wpc="http://schemas.microsoft.com/office/word/2010/wordprocessingCanvas" xmlns:cx="http://schemas.microsoft.com/office/drawing/2014/chartex" xmlns:cx1="http://schemas.microsoft.com/office/drawing/2015/9/8/chartex" xmlns:cx2="http://schemas.microsoft.com/office/drawing/2015/10/21/chartex" xmlns:cx3="http://schemas.microsoft.com/office/drawing/2016/5/9/chartex" xmlns:cx4="http://schemas.microsoft.com/office/drawing/2016/5/10/chartex" xmlns:cx5="http://schemas.microsoft.com/office/drawing/2016/5/11/chartex" xmlns:cx6="http://schemas.microsoft.com/office/drawing/2016/5/12/chartex" xmlns:cx7="http://schemas.microsoft.com/office/drawing/2016/5/13/chartex" xmlns:cx8="http://schemas.microsoft.com/office/drawing/2016/5/14/chartex" xmlns:mc="http://schemas.openxmlformats.org/markup-compatibility/2006" xmlns:aink="http://schemas.microsoft.com/office/drawing/2016/ink" xmlns:am3d="http://schemas.microsoft.com/office/drawing/2017/model3d" xmlns:o="urn:schemas-microsoft-com:office:office" xmlns:r="http://schemas.openxmlformats.org/officeDocument/2006/relationships" xmlns:m="http://schemas.openxmlformats.org/officeDocument/2006/math" xmlns:v="urn:schemas-microsoft-com:vml" xmlns:wp14="http://schemas.microsoft.com/office/word/2010/wordprocessingDrawing" xmlns:wp="http://schemas.openxmlformats.org/drawingml/2006/wordprocessingDrawing" xmlns:w10="urn:schemas-microsoft-com:office:word" xmlns:w="http://schemas.openxmlformats.org/wordprocessingml/2006/main" xmlns:w14="http://schemas.microsoft.com/office/word/2010/wordml" xmlns:w15="http://schemas.microsoft.com/office/word/2012/wordml" xmlns:w16cex="http://schemas.microsoft.com/office/word/2018/wordml/cex" xmlns:w16cid="http://schemas.microsoft.com/office/word/2016/wordml/cid" xmlns:w16="http://schemas.microsoft.com/office/word/2018/wordml" xmlns:w16sdtdh="http://schemas.microsoft.com/office/word/2020/wordml/sdtdatahash" xmlns:w16se="http://schemas.microsoft.com/office/word/2015/wordml/symex" xmlns:wpg="http://schemas.microsoft.com/office/word/2010/wordprocessingGroup" xmlns:wpi="http://schemas.microsoft.com/office/word/2010/wordprocessingInk" xmlns:wne="http://schemas.microsoft.com/office/word/2006/wordml" xmlns:wps="http://schemas.microsoft.com/office/word/2010/wordprocessingShape" mc:Ignorable="w14 w15 w16se w16cid w16 w16cex w16sdtdh wp14">
+<w:document xmlns:wpc="http://schemas.microsoft.com/office/word/2010/wordprocessingCanvas" xmlns:cx="http://schemas.microsoft.com/office/drawing/2014/chartex" xmlns:cx1="http://schemas.microsoft.com/office/drawing/2015/9/8/chartex" xmlns:cx2="http://schemas.microsoft.com/office/drawing/2015/10/21/chartex" xmlns:cx3="http://schemas.microsoft.com/office/drawing/2016/5/9/chartex" xmlns:cx4="http://schemas.microsoft.com/office/drawing/2016/5/10/chartex" xmlns:cx5="http://schemas.microsoft.com/office/drawing/2016/5/11/chartex" xmlns:cx6="http://schemas.microsoft.com/office/drawing/2016/5/12/chartex" xmlns:cx7="http://schemas.microsoft.com/office/drawing/2016/5/13/chartex" xmlns:cx8="http://schemas.microsoft.com/office/drawing/2016/5/14/chartex" xmlns:mc="http://schemas.openxmlformats.org/markup-compatibility/2006" xmlns:aink="http://schemas.microsoft.com/office/drawing/2016/ink" xmlns:am3d="http://schemas.microsoft.com/office/drawing/2017/model3d" xmlns:o="urn:schemas-microsoft-com:office:office" xmlns:oel="http://schemas.microsoft.com/office/2019/extlst" xmlns:r="http://schemas.openxmlformats.org/officeDocument/2006/relationships" xmlns:m="http://schemas.openxmlformats.org/officeDocument/2006/math" xmlns:v="urn:schemas-microsoft-com:vml" xmlns:wp14="http://schemas.microsoft.com/office/word/2010/wordprocessingDrawing" xmlns:wp="http://schemas.openxmlformats.org/drawingml/2006/wordprocessingDrawing" xmlns:w10="urn:schemas-microsoft-com:office:word" xmlns:w="http://schemas.openxmlformats.org/wordprocessingml/2006/main" xmlns:w14="http://schemas.microsoft.com/office/word/2010/wordml" xmlns:w15="http://schemas.microsoft.com/office/word/2012/wordml" xmlns:w16cex="http://schemas.microsoft.com/office/word/2018/wordml/cex" xmlns:w16cid="http://schemas.microsoft.com/office/word/2016/wordml/cid" xmlns:w16="http://schemas.microsoft.com/office/word/2018/wordml" xmlns:w16sdtdh="http://schemas.microsoft.com/office/word/2020/wordml/sdtdatahash" xmlns:w16se="http://schemas.microsoft.com/office/word/2015/wordml/symex" xmlns:wpg="http://schemas.microsoft.com/office/word/2010/wordprocessingGroup" xmlns:wpi="http://schemas.microsoft.com/office/word/2010/wordprocessingInk" xmlns:wne="http://schemas.microsoft.com/office/word/2006/wordml" xmlns:wps="http://schemas.microsoft.com/office/word/2010/wordprocessingShape" mc:Ignorable="w14 w15 w16se w16cid w16 w16cex w16sdtdh wp14">
   <w:body>
     <w:sdt>
       <w:sdtPr>
@@ -608,8 +608,8 @@
       <w:pPr>
         <w:pStyle w:val="ListParagraph"/>
         <w:numPr>
-          <w:ilvl w:val="1"/>
-          <w:numId w:val="1"/>
+          <w:ilvl w:val="0"/>
+          <w:numId w:val="3"/>
         </w:numPr>
       </w:pPr>
       <w:r>
@@ -625,8 +625,8 @@
       <w:pPr>
         <w:pStyle w:val="ListParagraph"/>
         <w:numPr>
-          <w:ilvl w:val="1"/>
-          <w:numId w:val="1"/>
+          <w:ilvl w:val="0"/>
+          <w:numId w:val="3"/>
         </w:numPr>
       </w:pPr>
       <w:r>
@@ -637,8 +637,8 @@
       <w:pPr>
         <w:pStyle w:val="ListParagraph"/>
         <w:numPr>
-          <w:ilvl w:val="1"/>
-          <w:numId w:val="1"/>
+          <w:ilvl w:val="0"/>
+          <w:numId w:val="3"/>
         </w:numPr>
       </w:pPr>
       <w:r>
@@ -649,8 +649,8 @@
       <w:pPr>
         <w:pStyle w:val="ListParagraph"/>
         <w:numPr>
-          <w:ilvl w:val="1"/>
-          <w:numId w:val="1"/>
+          <w:ilvl w:val="0"/>
+          <w:numId w:val="3"/>
         </w:numPr>
       </w:pPr>
       <w:r>
@@ -1217,17 +1217,16 @@
       <w:bookmarkEnd w:id="2"/>
     </w:p>
     <w:p/>
-    <w:p/>
     <w:p>
       <w:r>
         <w:rPr>
           <w:noProof/>
         </w:rPr>
         <w:drawing>
-          <wp:inline distT="0" distB="0" distL="0" distR="0" wp14:anchorId="73E3CB3D" wp14:editId="161B2790">
-            <wp:extent cx="5727700" cy="2445385"/>
-            <wp:effectExtent l="0" t="0" r="0" b="5715"/>
-            <wp:docPr id="3" name="Picture 3" descr="Diagram&#10;&#10;Description automatically generated"/>
+          <wp:inline distT="0" distB="0" distL="0" distR="0" wp14:anchorId="3B0A5E70" wp14:editId="29AACBA9">
+            <wp:extent cx="5727700" cy="2596515"/>
+            <wp:effectExtent l="0" t="0" r="0" b="0"/>
+            <wp:docPr id="1" name="Picture 1" descr="Diagram&#10;&#10;Description automatically generated"/>
             <wp:cNvGraphicFramePr>
               <a:graphicFrameLocks xmlns:a="http://schemas.openxmlformats.org/drawingml/2006/main" noChangeAspect="1"/>
             </wp:cNvGraphicFramePr>
@@ -1235,7 +1234,7 @@
               <a:graphicData uri="http://schemas.openxmlformats.org/drawingml/2006/picture">
                 <pic:pic xmlns:pic="http://schemas.openxmlformats.org/drawingml/2006/picture">
                   <pic:nvPicPr>
-                    <pic:cNvPr id="3" name="Picture 3" descr="Diagram&#10;&#10;Description automatically generated"/>
+                    <pic:cNvPr id="1" name="Picture 1" descr="Diagram&#10;&#10;Description automatically generated"/>
                     <pic:cNvPicPr/>
                   </pic:nvPicPr>
                   <pic:blipFill>
@@ -1253,7 +1252,7 @@
                   <pic:spPr>
                     <a:xfrm>
                       <a:off x="0" y="0"/>
-                      <a:ext cx="5727700" cy="2445385"/>
+                      <a:ext cx="5727700" cy="2596515"/>
                     </a:xfrm>
                     <a:prstGeom prst="rect">
                       <a:avLst/>
@@ -1266,6 +1265,7 @@
         </w:drawing>
       </w:r>
     </w:p>
+    <w:p/>
     <w:p/>
     <w:p/>
     <w:p>
@@ -2138,6 +2138,9 @@
     </w:p>
     <w:p/>
     <w:p>
+      <w:pPr>
+        <w:ind w:left="720" w:firstLine="720"/>
+      </w:pPr>
       <w:r>
         <w:t>Refer the swagger file for API definition</w:t>
       </w:r>
@@ -2154,7 +2157,7 @@
 </file>
 
 <file path=word/endnotes.xml><?xml version="1.0" encoding="utf-8"?>
-<w:endnotes xmlns:wpc="http://schemas.microsoft.com/office/word/2010/wordprocessingCanvas" xmlns:cx="http://schemas.microsoft.com/office/drawing/2014/chartex" xmlns:cx1="http://schemas.microsoft.com/office/drawing/2015/9/8/chartex" xmlns:cx2="http://schemas.microsoft.com/office/drawing/2015/10/21/chartex" xmlns:cx3="http://schemas.microsoft.com/office/drawing/2016/5/9/chartex" xmlns:cx4="http://schemas.microsoft.com/office/drawing/2016/5/10/chartex" xmlns:cx5="http://schemas.microsoft.com/office/drawing/2016/5/11/chartex" xmlns:cx6="http://schemas.microsoft.com/office/drawing/2016/5/12/chartex" xmlns:cx7="http://schemas.microsoft.com/office/drawing/2016/5/13/chartex" xmlns:cx8="http://schemas.microsoft.com/office/drawing/2016/5/14/chartex" xmlns:mc="http://schemas.openxmlformats.org/markup-compatibility/2006" xmlns:aink="http://schemas.microsoft.com/office/drawing/2016/ink" xmlns:am3d="http://schemas.microsoft.com/office/drawing/2017/model3d" xmlns:o="urn:schemas-microsoft-com:office:office" xmlns:r="http://schemas.openxmlformats.org/officeDocument/2006/relationships" xmlns:m="http://schemas.openxmlformats.org/officeDocument/2006/math" xmlns:v="urn:schemas-microsoft-com:vml" xmlns:wp14="http://schemas.microsoft.com/office/word/2010/wordprocessingDrawing" xmlns:wp="http://schemas.openxmlformats.org/drawingml/2006/wordprocessingDrawing" xmlns:w10="urn:schemas-microsoft-com:office:word" xmlns:w="http://schemas.openxmlformats.org/wordprocessingml/2006/main" xmlns:w14="http://schemas.microsoft.com/office/word/2010/wordml" xmlns:w15="http://schemas.microsoft.com/office/word/2012/wordml" xmlns:w16cex="http://schemas.microsoft.com/office/word/2018/wordml/cex" xmlns:w16cid="http://schemas.microsoft.com/office/word/2016/wordml/cid" xmlns:w16="http://schemas.microsoft.com/office/word/2018/wordml" xmlns:w16sdtdh="http://schemas.microsoft.com/office/word/2020/wordml/sdtdatahash" xmlns:w16se="http://schemas.microsoft.com/office/word/2015/wordml/symex" xmlns:wpg="http://schemas.microsoft.com/office/word/2010/wordprocessingGroup" xmlns:wpi="http://schemas.microsoft.com/office/word/2010/wordprocessingInk" xmlns:wne="http://schemas.microsoft.com/office/word/2006/wordml" xmlns:wps="http://schemas.microsoft.com/office/word/2010/wordprocessingShape" mc:Ignorable="w14 w15 w16se w16cid w16 w16cex w16sdtdh wp14">
+<w:endnotes xmlns:wpc="http://schemas.microsoft.com/office/word/2010/wordprocessingCanvas" xmlns:cx="http://schemas.microsoft.com/office/drawing/2014/chartex" xmlns:cx1="http://schemas.microsoft.com/office/drawing/2015/9/8/chartex" xmlns:cx2="http://schemas.microsoft.com/office/drawing/2015/10/21/chartex" xmlns:cx3="http://schemas.microsoft.com/office/drawing/2016/5/9/chartex" xmlns:cx4="http://schemas.microsoft.com/office/drawing/2016/5/10/chartex" xmlns:cx5="http://schemas.microsoft.com/office/drawing/2016/5/11/chartex" xmlns:cx6="http://schemas.microsoft.com/office/drawing/2016/5/12/chartex" xmlns:cx7="http://schemas.microsoft.com/office/drawing/2016/5/13/chartex" xmlns:cx8="http://schemas.microsoft.com/office/drawing/2016/5/14/chartex" xmlns:mc="http://schemas.openxmlformats.org/markup-compatibility/2006" xmlns:aink="http://schemas.microsoft.com/office/drawing/2016/ink" xmlns:am3d="http://schemas.microsoft.com/office/drawing/2017/model3d" xmlns:o="urn:schemas-microsoft-com:office:office" xmlns:oel="http://schemas.microsoft.com/office/2019/extlst" xmlns:r="http://schemas.openxmlformats.org/officeDocument/2006/relationships" xmlns:m="http://schemas.openxmlformats.org/officeDocument/2006/math" xmlns:v="urn:schemas-microsoft-com:vml" xmlns:wp14="http://schemas.microsoft.com/office/word/2010/wordprocessingDrawing" xmlns:wp="http://schemas.openxmlformats.org/drawingml/2006/wordprocessingDrawing" xmlns:w10="urn:schemas-microsoft-com:office:word" xmlns:w="http://schemas.openxmlformats.org/wordprocessingml/2006/main" xmlns:w14="http://schemas.microsoft.com/office/word/2010/wordml" xmlns:w15="http://schemas.microsoft.com/office/word/2012/wordml" xmlns:w16cex="http://schemas.microsoft.com/office/word/2018/wordml/cex" xmlns:w16cid="http://schemas.microsoft.com/office/word/2016/wordml/cid" xmlns:w16="http://schemas.microsoft.com/office/word/2018/wordml" xmlns:w16sdtdh="http://schemas.microsoft.com/office/word/2020/wordml/sdtdatahash" xmlns:w16se="http://schemas.microsoft.com/office/word/2015/wordml/symex" xmlns:wpg="http://schemas.microsoft.com/office/word/2010/wordprocessingGroup" xmlns:wpi="http://schemas.microsoft.com/office/word/2010/wordprocessingInk" xmlns:wne="http://schemas.microsoft.com/office/word/2006/wordml" xmlns:wps="http://schemas.microsoft.com/office/word/2010/wordprocessingShape" mc:Ignorable="w14 w15 w16se w16cid w16 w16cex w16sdtdh wp14">
   <w:endnote w:type="separator" w:id="-1">
     <w:p>
       <w:r>
@@ -2173,7 +2176,7 @@
 </file>
 
 <file path=word/footnotes.xml><?xml version="1.0" encoding="utf-8"?>
-<w:footnotes xmlns:wpc="http://schemas.microsoft.com/office/word/2010/wordprocessingCanvas" xmlns:cx="http://schemas.microsoft.com/office/drawing/2014/chartex" xmlns:cx1="http://schemas.microsoft.com/office/drawing/2015/9/8/chartex" xmlns:cx2="http://schemas.microsoft.com/office/drawing/2015/10/21/chartex" xmlns:cx3="http://schemas.microsoft.com/office/drawing/2016/5/9/chartex" xmlns:cx4="http://schemas.microsoft.com/office/drawing/2016/5/10/chartex" xmlns:cx5="http://schemas.microsoft.com/office/drawing/2016/5/11/chartex" xmlns:cx6="http://schemas.microsoft.com/office/drawing/2016/5/12/chartex" xmlns:cx7="http://schemas.microsoft.com/office/drawing/2016/5/13/chartex" xmlns:cx8="http://schemas.microsoft.com/office/drawing/2016/5/14/chartex" xmlns:mc="http://schemas.openxmlformats.org/markup-compatibility/2006" xmlns:aink="http://schemas.microsoft.com/office/drawing/2016/ink" xmlns:am3d="http://schemas.microsoft.com/office/drawing/2017/model3d" xmlns:o="urn:schemas-microsoft-com:office:office" xmlns:r="http://schemas.openxmlformats.org/officeDocument/2006/relationships" xmlns:m="http://schemas.openxmlformats.org/officeDocument/2006/math" xmlns:v="urn:schemas-microsoft-com:vml" xmlns:wp14="http://schemas.microsoft.com/office/word/2010/wordprocessingDrawing" xmlns:wp="http://schemas.openxmlformats.org/drawingml/2006/wordprocessingDrawing" xmlns:w10="urn:schemas-microsoft-com:office:word" xmlns:w="http://schemas.openxmlformats.org/wordprocessingml/2006/main" xmlns:w14="http://schemas.microsoft.com/office/word/2010/wordml" xmlns:w15="http://schemas.microsoft.com/office/word/2012/wordml" xmlns:w16cex="http://schemas.microsoft.com/office/word/2018/wordml/cex" xmlns:w16cid="http://schemas.microsoft.com/office/word/2016/wordml/cid" xmlns:w16="http://schemas.microsoft.com/office/word/2018/wordml" xmlns:w16sdtdh="http://schemas.microsoft.com/office/word/2020/wordml/sdtdatahash" xmlns:w16se="http://schemas.microsoft.com/office/word/2015/wordml/symex" xmlns:wpg="http://schemas.microsoft.com/office/word/2010/wordprocessingGroup" xmlns:wpi="http://schemas.microsoft.com/office/word/2010/wordprocessingInk" xmlns:wne="http://schemas.microsoft.com/office/word/2006/wordml" xmlns:wps="http://schemas.microsoft.com/office/word/2010/wordprocessingShape" mc:Ignorable="w14 w15 w16se w16cid w16 w16cex w16sdtdh wp14">
+<w:footnotes xmlns:wpc="http://schemas.microsoft.com/office/word/2010/wordprocessingCanvas" xmlns:cx="http://schemas.microsoft.com/office/drawing/2014/chartex" xmlns:cx1="http://schemas.microsoft.com/office/drawing/2015/9/8/chartex" xmlns:cx2="http://schemas.microsoft.com/office/drawing/2015/10/21/chartex" xmlns:cx3="http://schemas.microsoft.com/office/drawing/2016/5/9/chartex" xmlns:cx4="http://schemas.microsoft.com/office/drawing/2016/5/10/chartex" xmlns:cx5="http://schemas.microsoft.com/office/drawing/2016/5/11/chartex" xmlns:cx6="http://schemas.microsoft.com/office/drawing/2016/5/12/chartex" xmlns:cx7="http://schemas.microsoft.com/office/drawing/2016/5/13/chartex" xmlns:cx8="http://schemas.microsoft.com/office/drawing/2016/5/14/chartex" xmlns:mc="http://schemas.openxmlformats.org/markup-compatibility/2006" xmlns:aink="http://schemas.microsoft.com/office/drawing/2016/ink" xmlns:am3d="http://schemas.microsoft.com/office/drawing/2017/model3d" xmlns:o="urn:schemas-microsoft-com:office:office" xmlns:oel="http://schemas.microsoft.com/office/2019/extlst" xmlns:r="http://schemas.openxmlformats.org/officeDocument/2006/relationships" xmlns:m="http://schemas.openxmlformats.org/officeDocument/2006/math" xmlns:v="urn:schemas-microsoft-com:vml" xmlns:wp14="http://schemas.microsoft.com/office/word/2010/wordprocessingDrawing" xmlns:wp="http://schemas.openxmlformats.org/drawingml/2006/wordprocessingDrawing" xmlns:w10="urn:schemas-microsoft-com:office:word" xmlns:w="http://schemas.openxmlformats.org/wordprocessingml/2006/main" xmlns:w14="http://schemas.microsoft.com/office/word/2010/wordml" xmlns:w15="http://schemas.microsoft.com/office/word/2012/wordml" xmlns:w16cex="http://schemas.microsoft.com/office/word/2018/wordml/cex" xmlns:w16cid="http://schemas.microsoft.com/office/word/2016/wordml/cid" xmlns:w16="http://schemas.microsoft.com/office/word/2018/wordml" xmlns:w16sdtdh="http://schemas.microsoft.com/office/word/2020/wordml/sdtdatahash" xmlns:w16se="http://schemas.microsoft.com/office/word/2015/wordml/symex" xmlns:wpg="http://schemas.microsoft.com/office/word/2010/wordprocessingGroup" xmlns:wpi="http://schemas.microsoft.com/office/word/2010/wordprocessingInk" xmlns:wne="http://schemas.microsoft.com/office/word/2006/wordml" xmlns:wps="http://schemas.microsoft.com/office/word/2010/wordprocessingShape" mc:Ignorable="w14 w15 w16se w16cid w16 w16cex w16sdtdh wp14">
   <w:footnote w:type="separator" w:id="-1">
     <w:p>
       <w:r>
@@ -2192,7 +2195,7 @@
 </file>
 
 <file path=word/numbering.xml><?xml version="1.0" encoding="utf-8"?>
-<w:numbering xmlns:wpc="http://schemas.microsoft.com/office/word/2010/wordprocessingCanvas" xmlns:cx="http://schemas.microsoft.com/office/drawing/2014/chartex" xmlns:cx1="http://schemas.microsoft.com/office/drawing/2015/9/8/chartex" xmlns:cx2="http://schemas.microsoft.com/office/drawing/2015/10/21/chartex" xmlns:cx3="http://schemas.microsoft.com/office/drawing/2016/5/9/chartex" xmlns:cx4="http://schemas.microsoft.com/office/drawing/2016/5/10/chartex" xmlns:cx5="http://schemas.microsoft.com/office/drawing/2016/5/11/chartex" xmlns:cx6="http://schemas.microsoft.com/office/drawing/2016/5/12/chartex" xmlns:cx7="http://schemas.microsoft.com/office/drawing/2016/5/13/chartex" xmlns:cx8="http://schemas.microsoft.com/office/drawing/2016/5/14/chartex" xmlns:mc="http://schemas.openxmlformats.org/markup-compatibility/2006" xmlns:aink="http://schemas.microsoft.com/office/drawing/2016/ink" xmlns:am3d="http://schemas.microsoft.com/office/drawing/2017/model3d" xmlns:o="urn:schemas-microsoft-com:office:office" xmlns:r="http://schemas.openxmlformats.org/officeDocument/2006/relationships" xmlns:m="http://schemas.openxmlformats.org/officeDocument/2006/math" xmlns:v="urn:schemas-microsoft-com:vml" xmlns:wp14="http://schemas.microsoft.com/office/word/2010/wordprocessingDrawing" xmlns:wp="http://schemas.openxmlformats.org/drawingml/2006/wordprocessingDrawing" xmlns:w10="urn:schemas-microsoft-com:office:word" xmlns:w="http://schemas.openxmlformats.org/wordprocessingml/2006/main" xmlns:w14="http://schemas.microsoft.com/office/word/2010/wordml" xmlns:w15="http://schemas.microsoft.com/office/word/2012/wordml" xmlns:w16cex="http://schemas.microsoft.com/office/word/2018/wordml/cex" xmlns:w16cid="http://schemas.microsoft.com/office/word/2016/wordml/cid" xmlns:w16="http://schemas.microsoft.com/office/word/2018/wordml" xmlns:w16sdtdh="http://schemas.microsoft.com/office/word/2020/wordml/sdtdatahash" xmlns:w16se="http://schemas.microsoft.com/office/word/2015/wordml/symex" xmlns:wpg="http://schemas.microsoft.com/office/word/2010/wordprocessingGroup" xmlns:wpi="http://schemas.microsoft.com/office/word/2010/wordprocessingInk" xmlns:wne="http://schemas.microsoft.com/office/word/2006/wordml" xmlns:wps="http://schemas.microsoft.com/office/word/2010/wordprocessingShape" mc:Ignorable="w14 w15 w16se w16cid w16 w16cex w16sdtdh wp14">
+<w:numbering xmlns:wpc="http://schemas.microsoft.com/office/word/2010/wordprocessingCanvas" xmlns:cx="http://schemas.microsoft.com/office/drawing/2014/chartex" xmlns:cx1="http://schemas.microsoft.com/office/drawing/2015/9/8/chartex" xmlns:cx2="http://schemas.microsoft.com/office/drawing/2015/10/21/chartex" xmlns:cx3="http://schemas.microsoft.com/office/drawing/2016/5/9/chartex" xmlns:cx4="http://schemas.microsoft.com/office/drawing/2016/5/10/chartex" xmlns:cx5="http://schemas.microsoft.com/office/drawing/2016/5/11/chartex" xmlns:cx6="http://schemas.microsoft.com/office/drawing/2016/5/12/chartex" xmlns:cx7="http://schemas.microsoft.com/office/drawing/2016/5/13/chartex" xmlns:cx8="http://schemas.microsoft.com/office/drawing/2016/5/14/chartex" xmlns:mc="http://schemas.openxmlformats.org/markup-compatibility/2006" xmlns:aink="http://schemas.microsoft.com/office/drawing/2016/ink" xmlns:am3d="http://schemas.microsoft.com/office/drawing/2017/model3d" xmlns:o="urn:schemas-microsoft-com:office:office" xmlns:oel="http://schemas.microsoft.com/office/2019/extlst" xmlns:r="http://schemas.openxmlformats.org/officeDocument/2006/relationships" xmlns:m="http://schemas.openxmlformats.org/officeDocument/2006/math" xmlns:v="urn:schemas-microsoft-com:vml" xmlns:wp14="http://schemas.microsoft.com/office/word/2010/wordprocessingDrawing" xmlns:wp="http://schemas.openxmlformats.org/drawingml/2006/wordprocessingDrawing" xmlns:w10="urn:schemas-microsoft-com:office:word" xmlns:w="http://schemas.openxmlformats.org/wordprocessingml/2006/main" xmlns:w14="http://schemas.microsoft.com/office/word/2010/wordml" xmlns:w15="http://schemas.microsoft.com/office/word/2012/wordml" xmlns:w16cex="http://schemas.microsoft.com/office/word/2018/wordml/cex" xmlns:w16cid="http://schemas.microsoft.com/office/word/2016/wordml/cid" xmlns:w16="http://schemas.microsoft.com/office/word/2018/wordml" xmlns:w16sdtdh="http://schemas.microsoft.com/office/word/2020/wordml/sdtdatahash" xmlns:w16se="http://schemas.microsoft.com/office/word/2015/wordml/symex" xmlns:wpg="http://schemas.microsoft.com/office/word/2010/wordprocessingGroup" xmlns:wpi="http://schemas.microsoft.com/office/word/2010/wordprocessingInk" xmlns:wne="http://schemas.microsoft.com/office/word/2006/wordml" xmlns:wps="http://schemas.microsoft.com/office/word/2010/wordprocessingShape" mc:Ignorable="w14 w15 w16se w16cid w16 w16cex w16sdtdh wp14">
   <w:abstractNum w:abstractNumId="0" w15:restartNumberingAfterBreak="0">
     <w:nsid w:val="18DA0A98"/>
     <w:multiLevelType w:val="hybridMultilevel"/>
@@ -2215,13 +2218,99 @@
         <w:ind w:left="1440" w:hanging="360"/>
       </w:pPr>
     </w:lvl>
+    <w:lvl w:ilvl="2" w:tplc="0809001B">
+      <w:start w:val="1"/>
+      <w:numFmt w:val="lowerRoman"/>
+      <w:lvlText w:val="%3."/>
+      <w:lvlJc w:val="right"/>
+      <w:pPr>
+        <w:ind w:left="2160" w:hanging="180"/>
+      </w:pPr>
+    </w:lvl>
+    <w:lvl w:ilvl="3" w:tplc="0809000F">
+      <w:start w:val="1"/>
+      <w:numFmt w:val="decimal"/>
+      <w:lvlText w:val="%4."/>
+      <w:lvlJc w:val="left"/>
+      <w:pPr>
+        <w:ind w:left="2880" w:hanging="360"/>
+      </w:pPr>
+    </w:lvl>
+    <w:lvl w:ilvl="4" w:tplc="08090019">
+      <w:start w:val="1"/>
+      <w:numFmt w:val="lowerLetter"/>
+      <w:lvlText w:val="%5."/>
+      <w:lvlJc w:val="left"/>
+      <w:pPr>
+        <w:ind w:left="3600" w:hanging="360"/>
+      </w:pPr>
+    </w:lvl>
+    <w:lvl w:ilvl="5" w:tplc="0809001B" w:tentative="1">
+      <w:start w:val="1"/>
+      <w:numFmt w:val="lowerRoman"/>
+      <w:lvlText w:val="%6."/>
+      <w:lvlJc w:val="right"/>
+      <w:pPr>
+        <w:ind w:left="4320" w:hanging="180"/>
+      </w:pPr>
+    </w:lvl>
+    <w:lvl w:ilvl="6" w:tplc="0809000F" w:tentative="1">
+      <w:start w:val="1"/>
+      <w:numFmt w:val="decimal"/>
+      <w:lvlText w:val="%7."/>
+      <w:lvlJc w:val="left"/>
+      <w:pPr>
+        <w:ind w:left="5040" w:hanging="360"/>
+      </w:pPr>
+    </w:lvl>
+    <w:lvl w:ilvl="7" w:tplc="08090019" w:tentative="1">
+      <w:start w:val="1"/>
+      <w:numFmt w:val="lowerLetter"/>
+      <w:lvlText w:val="%8."/>
+      <w:lvlJc w:val="left"/>
+      <w:pPr>
+        <w:ind w:left="5760" w:hanging="360"/>
+      </w:pPr>
+    </w:lvl>
+    <w:lvl w:ilvl="8" w:tplc="0809001B" w:tentative="1">
+      <w:start w:val="1"/>
+      <w:numFmt w:val="lowerRoman"/>
+      <w:lvlText w:val="%9."/>
+      <w:lvlJc w:val="right"/>
+      <w:pPr>
+        <w:ind w:left="6480" w:hanging="180"/>
+      </w:pPr>
+    </w:lvl>
+  </w:abstractNum>
+  <w:abstractNum w:abstractNumId="1" w15:restartNumberingAfterBreak="0">
+    <w:nsid w:val="2167258E"/>
+    <w:multiLevelType w:val="hybridMultilevel"/>
+    <w:tmpl w:val="0254A906"/>
+    <w:lvl w:ilvl="0" w:tplc="0809000F">
+      <w:start w:val="1"/>
+      <w:numFmt w:val="decimal"/>
+      <w:lvlText w:val="%1."/>
+      <w:lvlJc w:val="left"/>
+      <w:pPr>
+        <w:ind w:left="1800" w:hanging="360"/>
+      </w:pPr>
+    </w:lvl>
+    <w:lvl w:ilvl="1" w:tplc="08090019" w:tentative="1">
+      <w:start w:val="1"/>
+      <w:numFmt w:val="lowerLetter"/>
+      <w:lvlText w:val="%2."/>
+      <w:lvlJc w:val="left"/>
+      <w:pPr>
+        <w:ind w:left="2520" w:hanging="360"/>
+      </w:pPr>
+    </w:lvl>
     <w:lvl w:ilvl="2" w:tplc="0809001B" w:tentative="1">
       <w:start w:val="1"/>
       <w:numFmt w:val="lowerRoman"/>
       <w:lvlText w:val="%3."/>
       <w:lvlJc w:val="right"/>
       <w:pPr>
-        <w:ind w:left="2160" w:hanging="180"/>
+        <w:ind w:left="3240" w:hanging="180"/>
       </w:pPr>
     </w:lvl>
     <w:lvl w:ilvl="3" w:tplc="0809000F" w:tentative="1">
@@ -2230,7 +2319,7 @@
       <w:lvlText w:val="%4."/>
       <w:lvlJc w:val="left"/>
       <w:pPr>
-        <w:ind w:left="2880" w:hanging="360"/>
+        <w:ind w:left="3960" w:hanging="360"/>
       </w:pPr>
     </w:lvl>
     <w:lvl w:ilvl="4" w:tplc="08090019" w:tentative="1">
@@ -2239,7 +2328,7 @@
       <w:lvlText w:val="%5."/>
       <w:lvlJc w:val="left"/>
       <w:pPr>
-        <w:ind w:left="3600" w:hanging="360"/>
+        <w:ind w:left="4680" w:hanging="360"/>
       </w:pPr>
     </w:lvl>
     <w:lvl w:ilvl="5" w:tplc="0809001B" w:tentative="1">
@@ -2248,7 +2337,7 @@
       <w:lvlText w:val="%6."/>
       <w:lvlJc w:val="right"/>
       <w:pPr>
-        <w:ind w:left="4320" w:hanging="180"/>
+        <w:ind w:left="5400" w:hanging="180"/>
       </w:pPr>
     </w:lvl>
     <w:lvl w:ilvl="6" w:tplc="0809000F" w:tentative="1">
@@ -2257,7 +2346,7 @@
       <w:lvlText w:val="%7."/>
       <w:lvlJc w:val="left"/>
       <w:pPr>
-        <w:ind w:left="5040" w:hanging="360"/>
+        <w:ind w:left="6120" w:hanging="360"/>
       </w:pPr>
     </w:lvl>
     <w:lvl w:ilvl="7" w:tplc="08090019" w:tentative="1">
@@ -2266,7 +2355,7 @@
       <w:lvlText w:val="%8."/>
       <w:lvlJc w:val="left"/>
       <w:pPr>
-        <w:ind w:left="5760" w:hanging="360"/>
+        <w:ind w:left="6840" w:hanging="360"/>
       </w:pPr>
     </w:lvl>
     <w:lvl w:ilvl="8" w:tplc="0809001B" w:tentative="1">
@@ -2275,12 +2364,131 @@
       <w:lvlText w:val="%9."/>
       <w:lvlJc w:val="right"/>
       <w:pPr>
-        <w:ind w:left="6480" w:hanging="180"/>
-      </w:pPr>
+        <w:ind w:left="7560" w:hanging="180"/>
+      </w:pPr>
+    </w:lvl>
+  </w:abstractNum>
+  <w:abstractNum w:abstractNumId="2" w15:restartNumberingAfterBreak="0">
+    <w:nsid w:val="384618AE"/>
+    <w:multiLevelType w:val="hybridMultilevel"/>
+    <w:tmpl w:val="1EE6E396"/>
+    <w:lvl w:ilvl="0" w:tplc="08090001">
+      <w:start w:val="1"/>
+      <w:numFmt w:val="bullet"/>
+      <w:lvlText w:val=""/>
+      <w:lvlJc w:val="left"/>
+      <w:pPr>
+        <w:ind w:left="720" w:hanging="360"/>
+      </w:pPr>
+      <w:rPr>
+        <w:rFonts w:ascii="Symbol" w:hAnsi="Symbol" w:hint="default"/>
+      </w:rPr>
+    </w:lvl>
+    <w:lvl w:ilvl="1" w:tplc="08090003">
+      <w:start w:val="1"/>
+      <w:numFmt w:val="bullet"/>
+      <w:lvlText w:val="o"/>
+      <w:lvlJc w:val="left"/>
+      <w:pPr>
+        <w:ind w:left="1440" w:hanging="360"/>
+      </w:pPr>
+      <w:rPr>
+        <w:rFonts w:ascii="Courier New" w:hAnsi="Courier New" w:hint="default"/>
+      </w:rPr>
+    </w:lvl>
+    <w:lvl w:ilvl="2" w:tplc="08090005" w:tentative="1">
+      <w:start w:val="1"/>
+      <w:numFmt w:val="bullet"/>
+      <w:lvlText w:val=""/>
+      <w:lvlJc w:val="left"/>
+      <w:pPr>
+        <w:ind w:left="2160" w:hanging="360"/>
+      </w:pPr>
+      <w:rPr>
+        <w:rFonts w:ascii="Wingdings" w:hAnsi="Wingdings" w:hint="default"/>
+      </w:rPr>
+    </w:lvl>
+    <w:lvl w:ilvl="3" w:tplc="08090001" w:tentative="1">
+      <w:start w:val="1"/>
+      <w:numFmt w:val="bullet"/>
+      <w:lvlText w:val=""/>
+      <w:lvlJc w:val="left"/>
+      <w:pPr>
+        <w:ind w:left="2880" w:hanging="360"/>
+      </w:pPr>
+      <w:rPr>
+        <w:rFonts w:ascii="Symbol" w:hAnsi="Symbol" w:hint="default"/>
+      </w:rPr>
+    </w:lvl>
+    <w:lvl w:ilvl="4" w:tplc="08090003" w:tentative="1">
+      <w:start w:val="1"/>
+      <w:numFmt w:val="bullet"/>
+      <w:lvlText w:val="o"/>
+      <w:lvlJc w:val="left"/>
+      <w:pPr>
+        <w:ind w:left="3600" w:hanging="360"/>
+      </w:pPr>
+      <w:rPr>
+        <w:rFonts w:ascii="Courier New" w:hAnsi="Courier New" w:hint="default"/>
+      </w:rPr>
+    </w:lvl>
+    <w:lvl w:ilvl="5" w:tplc="08090005" w:tentative="1">
+      <w:start w:val="1"/>
+      <w:numFmt w:val="bullet"/>
+      <w:lvlText w:val=""/>
+      <w:lvlJc w:val="left"/>
+      <w:pPr>
+        <w:ind w:left="4320" w:hanging="360"/>
+      </w:pPr>
+      <w:rPr>
+        <w:rFonts w:ascii="Wingdings" w:hAnsi="Wingdings" w:hint="default"/>
+      </w:rPr>
+    </w:lvl>
+    <w:lvl w:ilvl="6" w:tplc="08090001" w:tentative="1">
+      <w:start w:val="1"/>
+      <w:numFmt w:val="bullet"/>
+      <w:lvlText w:val=""/>
+      <w:lvlJc w:val="left"/>
+      <w:pPr>
+        <w:ind w:left="5040" w:hanging="360"/>
+      </w:pPr>
+      <w:rPr>
+        <w:rFonts w:ascii="Symbol" w:hAnsi="Symbol" w:hint="default"/>
+      </w:rPr>
+    </w:lvl>
+    <w:lvl w:ilvl="7" w:tplc="08090003" w:tentative="1">
+      <w:start w:val="1"/>
+      <w:numFmt w:val="bullet"/>
+      <w:lvlText w:val="o"/>
+      <w:lvlJc w:val="left"/>
+      <w:pPr>
+        <w:ind w:left="5760" w:hanging="360"/>
+      </w:pPr>
+      <w:rPr>
+        <w:rFonts w:ascii="Courier New" w:hAnsi="Courier New" w:hint="default"/>
+      </w:rPr>
+    </w:lvl>
+    <w:lvl w:ilvl="8" w:tplc="08090005" w:tentative="1">
+      <w:start w:val="1"/>
+      <w:numFmt w:val="bullet"/>
+      <w:lvlText w:val=""/>
+      <w:lvlJc w:val="left"/>
+      <w:pPr>
+        <w:ind w:left="6480" w:hanging="360"/>
+      </w:pPr>
+      <w:rPr>
+        <w:rFonts w:ascii="Wingdings" w:hAnsi="Wingdings" w:hint="default"/>
+      </w:rPr>
     </w:lvl>
   </w:abstractNum>
   <w:num w:numId="1" w16cid:durableId="371226099">
     <w:abstractNumId w:val="0"/>
+  </w:num>
+  <w:num w:numId="2" w16cid:durableId="610747571">
+    <w:abstractNumId w:val="2"/>
+  </w:num>
+  <w:num w:numId="3" w16cid:durableId="442071112">
+    <w:abstractNumId w:val="1"/>
   </w:num>
 </w:numbering>
 </file>

</xml_diff>